<commit_message>
update rapport + diagram
</commit_message>
<xml_diff>
--- a/doc/Rapport_Interm_Projet_GEN .docx
+++ b/doc/Rapport_Interm_Projet_GEN .docx
@@ -2045,16 +2045,18 @@
         <w:pStyle w:val="Titre2"/>
       </w:pPr>
       <w:r>
-        <w:t>Ebauche des interfaces utilisateur (Optionnel)</w:t>
-      </w:r>
+        <w:t xml:space="preserve">Ebauche des interfaces utilisateur </w:t>
+      </w:r>
+      <w:bookmarkStart w:id="3" w:name="_GoBack"/>
+      <w:bookmarkEnd w:id="3"/>
     </w:p>
     <w:p/>
     <w:p>
       <w:pPr>
         <w:pStyle w:val="Titre3"/>
       </w:pPr>
-      <w:bookmarkStart w:id="3" w:name="OLE_LINK4"/>
-      <w:bookmarkStart w:id="4" w:name="OLE_LINK5"/>
+      <w:bookmarkStart w:id="4" w:name="OLE_LINK4"/>
+      <w:bookmarkStart w:id="5" w:name="OLE_LINK5"/>
       <w:r>
         <w:t>Fenêtre de connection</w:t>
       </w:r>
@@ -2363,8 +2365,8 @@
         </w:rPr>
       </w:pPr>
     </w:p>
-    <w:bookmarkEnd w:id="3"/>
     <w:bookmarkEnd w:id="4"/>
+    <w:bookmarkEnd w:id="5"/>
     <w:p>
       <w:pPr>
         <w:pStyle w:val="Titre2"/>
@@ -2493,8 +2495,6 @@
       <w:r>
         <w:t>Plan d’itérations</w:t>
       </w:r>
-      <w:bookmarkStart w:id="5" w:name="_GoBack"/>
-      <w:bookmarkEnd w:id="5"/>
     </w:p>
     <w:p>
       <w:pPr>

</xml_diff>